<commit_message>
documents of c++ and android and telematics
</commit_message>
<xml_diff>
--- a/kai_os_arc.docx
+++ b/kai_os_arc.docx
@@ -1,7 +1,29 @@
 
 <file path=word/document.xml><?xml version="1.0" encoding="utf-8"?>
-<w:document xmlns:o="urn:schemas-microsoft-com:office:office" xmlns:r="http://schemas.openxmlformats.org/officeDocument/2006/relationships" xmlns:v="urn:schemas-microsoft-com:vml" xmlns:w="http://schemas.openxmlformats.org/wordprocessingml/2006/main" xmlns:w10="urn:schemas-microsoft-com:office:word" xmlns:wp="http://schemas.openxmlformats.org/drawingml/2006/wordprocessingDrawing" xmlns:wps="http://schemas.microsoft.com/office/word/2010/wordprocessingShape" xmlns:wpg="http://schemas.microsoft.com/office/word/2010/wordprocessingGroup" xmlns:mc="http://schemas.openxmlformats.org/markup-compatibility/2006" xmlns:wp14="http://schemas.microsoft.com/office/word/2010/wordprocessingDrawing" xmlns:w14="http://schemas.microsoft.com/office/word/2010/wordml" mc:Ignorable="w14 wp14">
+<w:document xmlns:o="urn:schemas-microsoft-com:office:office" xmlns:r="http://schemas.openxmlformats.org/officeDocument/2006/relationships" xmlns:v="urn:schemas-microsoft-com:vml" xmlns:w="http://schemas.openxmlformats.org/wordprocessingml/2006/main" xmlns:w10="urn:schemas-microsoft-com:office:word" xmlns:wp="http://schemas.openxmlformats.org/drawingml/2006/wordprocessingDrawing">
   <w:body>
+    <w:p>
+      <w:pPr>
+        <w:pStyle w:val="Heading2"/>
+        <w:spacing w:before="240" w:after="120"/>
+        <w:rPr/>
+      </w:pPr>
+      <w:r>
+        <w:rPr/>
+        <w:t>KaiOS</w:t>
+      </w:r>
+    </w:p>
+    <w:p>
+      <w:pPr>
+        <w:pStyle w:val="TextBody"/>
+        <w:spacing w:before="240" w:after="120"/>
+        <w:rPr/>
+      </w:pPr>
+      <w:r>
+        <w:rPr/>
+        <w:t>KaiOS is a mobile operating system for feature phones. It’s built on top of Boot to Gecko, a community-driven successor to Firefox OS. Since it’s a web-based platform, KaiOS doesn’t need a lot of power to run and has a minimum memory requirement of just 256MB. KaiOS promises to bring modern apps such as WhatsApp to people who had never owned a smartphone. Thus, its interface is designed for the so-called dumbphones with physical keys and non-touch screens. To ensure data-oriented companies are able to gain from this, KaiOS does offer all the connectivity options including 4G/LTE, NFC for payments, Dual-SIM compatibility, and Wi-Fi.</w:t>
+      </w:r>
+    </w:p>
     <w:p>
       <w:pPr>
         <w:pStyle w:val="Heading1"/>
@@ -10,6 +32,16 @@
       </w:pPr>
       <w:r>
         <w:rPr/>
+      </w:r>
+    </w:p>
+    <w:p>
+      <w:pPr>
+        <w:pStyle w:val="Heading1"/>
+        <w:spacing w:before="240" w:after="120"/>
+        <w:rPr/>
+      </w:pPr>
+      <w:r>
+        <w:rPr/>
         <w:t xml:space="preserve">Architecture </w:t>
       </w:r>
     </w:p>
@@ -22,9 +54,9 @@
         <w:rPr/>
         <w:drawing>
           <wp:inline distT="0" distB="0" distL="0" distR="0">
-            <wp:extent cx="5508625" cy="2568575"/>
+            <wp:extent cx="5508625" cy="2567940"/>
             <wp:effectExtent l="0" t="0" r="0" b="0"/>
-            <wp:docPr id="1" name="Image1" descr=""/>
+            <wp:docPr id="0" name="Picture" descr=""/>
             <wp:cNvGraphicFramePr>
               <a:graphicFrameLocks xmlns:a="http://schemas.openxmlformats.org/drawingml/2006/main" noChangeAspect="1"/>
             </wp:cNvGraphicFramePr>
@@ -32,7 +64,7 @@
               <a:graphicData uri="http://schemas.openxmlformats.org/drawingml/2006/picture">
                 <pic:pic xmlns:pic="http://schemas.openxmlformats.org/drawingml/2006/picture">
                   <pic:nvPicPr>
-                    <pic:cNvPr id="1" name="Image1" descr=""/>
+                    <pic:cNvPr id="0" name="Picture" descr=""/>
                     <pic:cNvPicPr>
                       <a:picLocks noChangeAspect="1" noChangeArrowheads="1"/>
                     </pic:cNvPicPr>
@@ -46,11 +78,18 @@
                   <pic:spPr bwMode="auto">
                     <a:xfrm>
                       <a:off x="0" y="0"/>
-                      <a:ext cx="5508625" cy="2568575"/>
+                      <a:ext cx="5508625" cy="2567940"/>
                     </a:xfrm>
                     <a:prstGeom prst="rect">
                       <a:avLst/>
                     </a:prstGeom>
+                    <a:noFill/>
+                    <a:ln w="9525">
+                      <a:noFill/>
+                      <a:miter lim="800000"/>
+                      <a:headEnd/>
+                      <a:tailEnd/>
+                    </a:ln>
                   </pic:spPr>
                 </pic:pic>
               </a:graphicData>
@@ -186,9 +225,9 @@
         <w:rPr/>
         <w:drawing>
           <wp:inline distT="0" distB="0" distL="0" distR="0">
-            <wp:extent cx="29565600" cy="16725900"/>
+            <wp:extent cx="12449810" cy="8144510"/>
             <wp:effectExtent l="0" t="0" r="0" b="0"/>
-            <wp:docPr id="2" name="Image2" descr=""/>
+            <wp:docPr id="1" name="Picture" descr=""/>
             <wp:cNvGraphicFramePr>
               <a:graphicFrameLocks xmlns:a="http://schemas.openxmlformats.org/drawingml/2006/main" noChangeAspect="1"/>
             </wp:cNvGraphicFramePr>
@@ -196,7 +235,7 @@
               <a:graphicData uri="http://schemas.openxmlformats.org/drawingml/2006/picture">
                 <pic:pic xmlns:pic="http://schemas.openxmlformats.org/drawingml/2006/picture">
                   <pic:nvPicPr>
-                    <pic:cNvPr id="2" name="Image2" descr=""/>
+                    <pic:cNvPr id="1" name="Picture" descr=""/>
                     <pic:cNvPicPr>
                       <a:picLocks noChangeAspect="1" noChangeArrowheads="1"/>
                     </pic:cNvPicPr>
@@ -210,11 +249,18 @@
                   <pic:spPr bwMode="auto">
                     <a:xfrm>
                       <a:off x="0" y="0"/>
-                      <a:ext cx="29565600" cy="16725900"/>
+                      <a:ext cx="12449810" cy="8144510"/>
                     </a:xfrm>
                     <a:prstGeom prst="rect">
                       <a:avLst/>
                     </a:prstGeom>
+                    <a:noFill/>
+                    <a:ln w="9525">
+                      <a:noFill/>
+                      <a:miter lim="800000"/>
+                      <a:headEnd/>
+                      <a:tailEnd/>
+                    </a:ln>
                   </pic:spPr>
                 </pic:pic>
               </a:graphicData>
@@ -239,13 +285,14 @@
       <w:pgNumType w:fmt="decimal"/>
       <w:formProt w:val="false"/>
       <w:textDirection w:val="lrTb"/>
+      <w:docGrid w:type="default" w:linePitch="240" w:charSpace="4294961151"/>
     </w:sectPr>
   </w:body>
 </w:document>
 </file>
 
 <file path=word/styles.xml><?xml version="1.0" encoding="utf-8"?>
-<w:styles xmlns:w="http://schemas.openxmlformats.org/wordprocessingml/2006/main" xmlns:w14="http://schemas.microsoft.com/office/word/2010/wordml" xmlns:mc="http://schemas.openxmlformats.org/markup-compatibility/2006" mc:Ignorable="w14">
+<w:styles xmlns:w="http://schemas.openxmlformats.org/wordprocessingml/2006/main">
   <w:docDefaults>
     <w:rPrDefault>
       <w:rPr>
@@ -266,10 +313,13 @@
     <w:qFormat/>
     <w:pPr>
       <w:widowControl/>
+      <w:suppressAutoHyphens w:val="true"/>
+      <w:bidi w:val="0"/>
+      <w:jc w:val="left"/>
     </w:pPr>
     <w:rPr>
       <w:rFonts w:ascii="Liberation Serif" w:hAnsi="Liberation Serif" w:eastAsia="Noto Sans CJK SC Regular" w:cs="FreeSans"/>
-      <w:color w:val="auto"/>
+      <w:color w:val="00000A"/>
       <w:sz w:val="24"/>
       <w:szCs w:val="24"/>
       <w:lang w:val="en-IN" w:eastAsia="zh-CN" w:bidi="hi-IN"/>
@@ -277,12 +327,10 @@
   </w:style>
   <w:style w:type="paragraph" w:styleId="Heading1">
     <w:name w:val="Heading 1"/>
+    <w:qFormat/>
     <w:basedOn w:val="Heading"/>
-    <w:next w:val="TextBody"/>
-    <w:qFormat/>
     <w:pPr>
       <w:spacing w:before="240" w:after="120"/>
-      <w:outlineLvl w:val="0"/>
       <w:outlineLvl w:val="0"/>
     </w:pPr>
     <w:rPr>
@@ -295,12 +343,10 @@
   </w:style>
   <w:style w:type="paragraph" w:styleId="Heading2">
     <w:name w:val="Heading 2"/>
+    <w:qFormat/>
     <w:basedOn w:val="Heading"/>
-    <w:next w:val="TextBody"/>
-    <w:qFormat/>
     <w:pPr>
       <w:spacing w:before="200" w:after="120"/>
-      <w:outlineLvl w:val="1"/>
       <w:outlineLvl w:val="1"/>
     </w:pPr>
     <w:rPr>
@@ -313,9 +359,9 @@
   </w:style>
   <w:style w:type="paragraph" w:styleId="Heading">
     <w:name w:val="Heading"/>
+    <w:qFormat/>
     <w:basedOn w:val="Normal"/>
     <w:next w:val="TextBody"/>
-    <w:qFormat/>
     <w:pPr>
       <w:keepNext/>
       <w:spacing w:before="240" w:after="120"/>
@@ -327,7 +373,7 @@
     </w:rPr>
   </w:style>
   <w:style w:type="paragraph" w:styleId="TextBody">
-    <w:name w:val="Body Text"/>
+    <w:name w:val="Text Body"/>
     <w:basedOn w:val="Normal"/>
     <w:pPr>
       <w:spacing w:lineRule="auto" w:line="288" w:before="0" w:after="140"/>
@@ -344,8 +390,8 @@
   </w:style>
   <w:style w:type="paragraph" w:styleId="Caption">
     <w:name w:val="Caption"/>
+    <w:qFormat/>
     <w:basedOn w:val="Normal"/>
-    <w:qFormat/>
     <w:pPr>
       <w:suppressLineNumbers/>
       <w:spacing w:before="120" w:after="120"/>
@@ -360,8 +406,8 @@
   </w:style>
   <w:style w:type="paragraph" w:styleId="Index">
     <w:name w:val="Index"/>
+    <w:qFormat/>
     <w:basedOn w:val="Normal"/>
-    <w:qFormat/>
     <w:pPr>
       <w:suppressLineNumbers/>
     </w:pPr>

</xml_diff>